<commit_message>
Adding link to doc + Fix responsive problem
</commit_message>
<xml_diff>
--- a/Projet 7 Grand-Py Bot.docx
+++ b/Projet 7 Grand-Py Bot.docx
@@ -238,10 +238,76 @@
         <w:t>J’ai finalisé le projet par la création des tests unitaire afin de tester simplement</w:t>
       </w:r>
       <w:r>
-        <w:t xml:space="preserve"> les différentes page du site en fonction de différente requête.</w:t>
-      </w:r>
+        <w:t xml:space="preserve"> les différentes page</w:t>
+      </w:r>
+      <w:r>
+        <w:t>s</w:t>
+      </w:r>
+      <w:r>
+        <w:t xml:space="preserve"> du site en fonction de différente requête.</w:t>
+      </w:r>
+    </w:p>
+    <w:p/>
+    <w:p/>
+    <w:p/>
+    <w:p/>
+    <w:p/>
+    <w:p/>
+    <w:p/>
+    <w:p/>
+    <w:p/>
+    <w:p/>
+    <w:p>
+      <w:r>
+        <w:t xml:space="preserve">Lien du site : </w:t>
+      </w:r>
+      <w:hyperlink r:id="rId4" w:history="1">
+        <w:r>
+          <w:rPr>
+            <w:rStyle w:val="Lienhypertexte"/>
+          </w:rPr>
+          <w:t>https://grandpy-bot.herokuapp.com/</w:t>
+        </w:r>
+      </w:hyperlink>
+    </w:p>
+    <w:p>
+      <w:r>
+        <w:t xml:space="preserve">Lien du </w:t>
+      </w:r>
+      <w:proofErr w:type="spellStart"/>
+      <w:r>
+        <w:t>Github</w:t>
+      </w:r>
+      <w:proofErr w:type="spellEnd"/>
+      <w:r>
+        <w:t xml:space="preserve"> : </w:t>
+      </w:r>
+      <w:hyperlink r:id="rId5" w:history="1">
+        <w:r>
+          <w:rPr>
+            <w:rStyle w:val="Lienhypertexte"/>
+          </w:rPr>
+          <w:t>https://github.com/Hideky/Grand-Py_Bot</w:t>
+        </w:r>
+      </w:hyperlink>
       <w:bookmarkStart w:id="0" w:name="_GoBack"/>
       <w:bookmarkEnd w:id="0"/>
+    </w:p>
+    <w:p>
+      <w:r>
+        <w:t xml:space="preserve">Lien du Trello : </w:t>
+      </w:r>
+      <w:hyperlink r:id="rId6" w:history="1">
+        <w:r>
+          <w:rPr>
+            <w:rStyle w:val="Lienhypertexte"/>
+          </w:rPr>
+          <w:t>https://trello.com/b/BxlA8SjS/projet-7-grand-py-bot</w:t>
+        </w:r>
+      </w:hyperlink>
+      <w:r>
+        <w:t xml:space="preserve"> </w:t>
+      </w:r>
     </w:p>
     <w:sectPr>
       <w:pgSz w:w="11906" w:h="16838"/>
@@ -712,6 +778,29 @@
       <w:szCs w:val="32"/>
     </w:rPr>
   </w:style>
+  <w:style w:type="character" w:styleId="Lienhypertexte">
+    <w:name w:val="Hyperlink"/>
+    <w:basedOn w:val="Policepardfaut"/>
+    <w:uiPriority w:val="99"/>
+    <w:unhideWhenUsed/>
+    <w:rsid w:val="0089558A"/>
+    <w:rPr>
+      <w:color w:val="0563C1" w:themeColor="hyperlink"/>
+      <w:u w:val="single"/>
+    </w:rPr>
+  </w:style>
+  <w:style w:type="character" w:styleId="Mentionnonrsolue">
+    <w:name w:val="Unresolved Mention"/>
+    <w:basedOn w:val="Policepardfaut"/>
+    <w:uiPriority w:val="99"/>
+    <w:semiHidden/>
+    <w:unhideWhenUsed/>
+    <w:rsid w:val="0089558A"/>
+    <w:rPr>
+      <w:color w:val="808080"/>
+      <w:shd w:val="clear" w:color="auto" w:fill="E6E6E6"/>
+    </w:rPr>
+  </w:style>
 </w:styles>
 </file>
 

</xml_diff>